<commit_message>
Adição no caso de uso
</commit_message>
<xml_diff>
--- a/Documentação/Projeto Interdisciplinar Final.docx
+++ b/Documentação/Projeto Interdisciplinar Final.docx
@@ -1,6 +1,6 @@
 
 <file path=word/document.xml><?xml version="1.0" encoding="utf-8"?>
-<w:document xmlns:wpc="http://schemas.microsoft.com/office/word/2010/wordprocessingCanvas" xmlns:cx="http://schemas.microsoft.com/office/drawing/2014/chartex" xmlns:mc="http://schemas.openxmlformats.org/markup-compatibility/2006" xmlns:o="urn:schemas-microsoft-com:office:office" xmlns:r="http://schemas.openxmlformats.org/officeDocument/2006/relationships" xmlns:m="http://schemas.openxmlformats.org/officeDocument/2006/math" xmlns:v="urn:schemas-microsoft-com:vml" xmlns:wp14="http://schemas.microsoft.com/office/word/2010/wordprocessingDrawing" xmlns:wp="http://schemas.openxmlformats.org/drawingml/2006/wordprocessingDrawing" xmlns:w10="urn:schemas-microsoft-com:office:word" xmlns:w="http://schemas.openxmlformats.org/wordprocessingml/2006/main" xmlns:w14="http://schemas.microsoft.com/office/word/2010/wordml" xmlns:w15="http://schemas.microsoft.com/office/word/2012/wordml" xmlns:w16se="http://schemas.microsoft.com/office/word/2015/wordml/symex" xmlns:wpg="http://schemas.microsoft.com/office/word/2010/wordprocessingGroup" xmlns:wpi="http://schemas.microsoft.com/office/word/2010/wordprocessingInk" xmlns:wne="http://schemas.microsoft.com/office/word/2006/wordml" xmlns:wps="http://schemas.microsoft.com/office/word/2010/wordprocessingShape" mc:Ignorable="w14 w15 w16se wp14">
+<w:document xmlns:wpc="http://schemas.microsoft.com/office/word/2010/wordprocessingCanvas" xmlns:cx="http://schemas.microsoft.com/office/drawing/2014/chartex" xmlns:cx1="http://schemas.microsoft.com/office/drawing/2015/9/8/chartex" xmlns:cx2="http://schemas.microsoft.com/office/drawing/2015/10/21/chartex" xmlns:cx3="http://schemas.microsoft.com/office/drawing/2016/5/9/chartex" xmlns:cx4="http://schemas.microsoft.com/office/drawing/2016/5/10/chartex" xmlns:cx5="http://schemas.microsoft.com/office/drawing/2016/5/11/chartex" xmlns:cx6="http://schemas.microsoft.com/office/drawing/2016/5/12/chartex" xmlns:cx7="http://schemas.microsoft.com/office/drawing/2016/5/13/chartex" xmlns:cx8="http://schemas.microsoft.com/office/drawing/2016/5/14/chartex" xmlns:mc="http://schemas.openxmlformats.org/markup-compatibility/2006" xmlns:aink="http://schemas.microsoft.com/office/drawing/2016/ink" xmlns:am3d="http://schemas.microsoft.com/office/drawing/2017/model3d" xmlns:o="urn:schemas-microsoft-com:office:office" xmlns:r="http://schemas.openxmlformats.org/officeDocument/2006/relationships" xmlns:m="http://schemas.openxmlformats.org/officeDocument/2006/math" xmlns:v="urn:schemas-microsoft-com:vml" xmlns:wp14="http://schemas.microsoft.com/office/word/2010/wordprocessingDrawing" xmlns:wp="http://schemas.openxmlformats.org/drawingml/2006/wordprocessingDrawing" xmlns:w10="urn:schemas-microsoft-com:office:word" xmlns:w="http://schemas.openxmlformats.org/wordprocessingml/2006/main" xmlns:w14="http://schemas.microsoft.com/office/word/2010/wordml" xmlns:w15="http://schemas.microsoft.com/office/word/2012/wordml" xmlns:w16cex="http://schemas.microsoft.com/office/word/2018/wordml/cex" xmlns:w16cid="http://schemas.microsoft.com/office/word/2016/wordml/cid" xmlns:w16="http://schemas.microsoft.com/office/word/2018/wordml" xmlns:w16sdtdh="http://schemas.microsoft.com/office/word/2020/wordml/sdtdatahash" xmlns:w16se="http://schemas.microsoft.com/office/word/2015/wordml/symex" xmlns:wpg="http://schemas.microsoft.com/office/word/2010/wordprocessingGroup" xmlns:wpi="http://schemas.microsoft.com/office/word/2010/wordprocessingInk" xmlns:wne="http://schemas.microsoft.com/office/word/2006/wordml" xmlns:wps="http://schemas.microsoft.com/office/word/2010/wordprocessingShape" mc:Ignorable="w14 w15 w16se w16cid w16 w16cex w16sdtdh wp14">
   <w:body>
     <w:p>
       <w:pPr>
@@ -349,11 +349,19 @@
         </w:rPr>
         <w:t xml:space="preserve">                                                                               </w:t>
       </w:r>
-      <w:r>
-        <w:rPr>
-          <w:bCs/>
-        </w:rPr>
-        <w:t>Dhiogo Lima</w:t>
+      <w:proofErr w:type="spellStart"/>
+      <w:r>
+        <w:rPr>
+          <w:bCs/>
+        </w:rPr>
+        <w:t>Dhiogo</w:t>
+      </w:r>
+      <w:proofErr w:type="spellEnd"/>
+      <w:r>
+        <w:rPr>
+          <w:bCs/>
+        </w:rPr>
+        <w:t xml:space="preserve"> Lima</w:t>
       </w:r>
     </w:p>
     <w:p>
@@ -450,8 +458,6 @@
         </w:rPr>
         <w:t xml:space="preserve">     </w:t>
       </w:r>
-      <w:bookmarkStart w:id="0" w:name="_GoBack"/>
-      <w:bookmarkEnd w:id="0"/>
       <w:r>
         <w:rPr>
           <w:rFonts w:cstheme="minorHAnsi"/>
@@ -1553,24 +1559,53 @@
           <w:rFonts w:asciiTheme="minorHAnsi" w:hAnsiTheme="minorHAnsi" w:cstheme="minorHAnsi"/>
         </w:rPr>
       </w:pPr>
-      <w:bookmarkStart w:id="1" w:name="_Toc199354030"/>
+      <w:bookmarkStart w:id="0" w:name="_Toc199354030"/>
       <w:r>
         <w:rPr>
           <w:rFonts w:asciiTheme="minorHAnsi" w:hAnsiTheme="minorHAnsi" w:cstheme="minorHAnsi"/>
         </w:rPr>
         <w:t>INTRODUÇÃO</w:t>
       </w:r>
+      <w:bookmarkEnd w:id="0"/>
+    </w:p>
+    <w:p>
+      <w:r>
+        <w:t>Este documento apresenta as especificações do projeto de uma aplicação web voltada à divulgação e gestão da empresa</w:t>
+      </w:r>
+      <w:r>
+        <w:t xml:space="preserve"> THANDER ASSISTÊNCIA TÉCNICA ARARAS</w:t>
+      </w:r>
+      <w:r>
+        <w:t>, que se destaca pela excelência nos serviços prestados e preços acessíveis. O sistema proposto visa apoiar o controle da frequência dos atendimentos e a gestão financeira do estabelecimento, contribuindo para a melhoria contínua e a ampliação da presença digital da empresa.</w:t>
+      </w:r>
+    </w:p>
+    <w:p>
+      <w:pPr>
+        <w:pStyle w:val="Ttulo1"/>
+        <w:rPr>
+          <w:rFonts w:asciiTheme="minorHAnsi" w:hAnsiTheme="minorHAnsi" w:cstheme="minorHAnsi"/>
+        </w:rPr>
+      </w:pPr>
+      <w:bookmarkStart w:id="1" w:name="_Toc199354031"/>
+      <w:r>
+        <w:rPr>
+          <w:rFonts w:asciiTheme="minorHAnsi" w:hAnsiTheme="minorHAnsi" w:cstheme="minorHAnsi"/>
+        </w:rPr>
+        <w:t>OBJETIVO</w:t>
+      </w:r>
       <w:bookmarkEnd w:id="1"/>
     </w:p>
     <w:p>
       <w:r>
-        <w:t>Este documento apresenta as especificações do projeto de uma aplicação web voltada à divulgação e gestão da empresa</w:t>
-      </w:r>
-      <w:r>
-        <w:t xml:space="preserve"> THANDER ASSISTÊNCIA TÉCNICA ARARAS</w:t>
-      </w:r>
-      <w:r>
-        <w:t>, que se destaca pela excelência nos serviços prestados e preços acessíveis. O sistema proposto visa apoiar o controle da frequência dos atendimentos e a gestão financeira do estabelecimento, contribuindo para a melhoria contínua e a ampliação da presença digital da empresa.</w:t>
+        <w:t xml:space="preserve">Desenvolver uma aplicação web para a THANDER ASSISTÊNCIA TÉCNICA </w:t>
+      </w:r>
+      <w:proofErr w:type="gramStart"/>
+      <w:r>
+        <w:t>ARARAS ,</w:t>
+      </w:r>
+      <w:proofErr w:type="gramEnd"/>
+      <w:r>
+        <w:t xml:space="preserve"> com foco na divulgação dos serviços, controle da frequência dos atendimentos e gestão financeira. O objetivo é otimizar a organização interna, reforçar a qualidade no atendimento e tornar os serviços da empresa ainda mais acessíveis ao público.</w:t>
       </w:r>
     </w:p>
     <w:p>
@@ -1580,35 +1615,14 @@
           <w:rFonts w:asciiTheme="minorHAnsi" w:hAnsiTheme="minorHAnsi" w:cstheme="minorHAnsi"/>
         </w:rPr>
       </w:pPr>
-      <w:bookmarkStart w:id="2" w:name="_Toc199354031"/>
+      <w:bookmarkStart w:id="2" w:name="_Toc199354032"/>
       <w:r>
         <w:rPr>
           <w:rFonts w:asciiTheme="minorHAnsi" w:hAnsiTheme="minorHAnsi" w:cstheme="minorHAnsi"/>
         </w:rPr>
-        <w:t>OBJETIVO</w:t>
+        <w:t>LEVANTAMENTO DE REQUISITOS</w:t>
       </w:r>
       <w:bookmarkEnd w:id="2"/>
-    </w:p>
-    <w:p>
-      <w:r>
-        <w:t>Desenvolver uma aplicação web para a THANDER ASSISTÊNCIA TÉCNICA ARARAS , com foco na divulgação dos serviços, controle da frequência dos atendimentos e gestão financeira. O objetivo é otimizar a organização interna, reforçar a qualidade no atendimento e tornar os serviços da empresa ainda mais acessíveis ao público.</w:t>
-      </w:r>
-    </w:p>
-    <w:p>
-      <w:pPr>
-        <w:pStyle w:val="Ttulo1"/>
-        <w:rPr>
-          <w:rFonts w:asciiTheme="minorHAnsi" w:hAnsiTheme="minorHAnsi" w:cstheme="minorHAnsi"/>
-        </w:rPr>
-      </w:pPr>
-      <w:bookmarkStart w:id="3" w:name="_Toc199354032"/>
-      <w:r>
-        <w:rPr>
-          <w:rFonts w:asciiTheme="minorHAnsi" w:hAnsiTheme="minorHAnsi" w:cstheme="minorHAnsi"/>
-        </w:rPr>
-        <w:t>LEVANTAMENTO DE REQUISITOS</w:t>
-      </w:r>
-      <w:bookmarkEnd w:id="3"/>
     </w:p>
     <w:p>
       <w:pPr>
@@ -1698,7 +1712,7 @@
           <w:szCs w:val="24"/>
         </w:rPr>
       </w:pPr>
-      <w:bookmarkStart w:id="4" w:name="_Toc199354033"/>
+      <w:bookmarkStart w:id="3" w:name="_Toc199354033"/>
       <w:r>
         <w:rPr>
           <w:rFonts w:asciiTheme="minorHAnsi" w:hAnsiTheme="minorHAnsi" w:cstheme="minorHAnsi"/>
@@ -1706,7 +1720,7 @@
         </w:rPr>
         <w:t>ENTREVISTA</w:t>
       </w:r>
-      <w:bookmarkEnd w:id="4"/>
+      <w:bookmarkEnd w:id="3"/>
     </w:p>
     <w:p>
       <w:pPr>
@@ -1848,37 +1862,37 @@
           <w:rFonts w:asciiTheme="minorHAnsi" w:hAnsiTheme="minorHAnsi" w:cstheme="minorHAnsi"/>
         </w:rPr>
       </w:pPr>
-      <w:bookmarkStart w:id="5" w:name="_Toc199354034"/>
+      <w:bookmarkStart w:id="4" w:name="_Toc199354034"/>
       <w:r>
         <w:rPr>
           <w:rFonts w:asciiTheme="minorHAnsi" w:hAnsiTheme="minorHAnsi" w:cstheme="minorHAnsi"/>
         </w:rPr>
         <w:t>MODELAGEM UML</w:t>
       </w:r>
+      <w:bookmarkEnd w:id="4"/>
+    </w:p>
+    <w:p>
+      <w:pPr>
+        <w:rPr>
+          <w:rFonts w:cstheme="minorHAnsi"/>
+        </w:rPr>
+      </w:pPr>
+    </w:p>
+    <w:p>
+      <w:pPr>
+        <w:pStyle w:val="Ttulo2"/>
+        <w:rPr>
+          <w:rFonts w:asciiTheme="minorHAnsi" w:hAnsiTheme="minorHAnsi" w:cstheme="minorHAnsi"/>
+        </w:rPr>
+      </w:pPr>
+      <w:bookmarkStart w:id="5" w:name="_Toc199354035"/>
+      <w:r>
+        <w:rPr>
+          <w:rFonts w:asciiTheme="minorHAnsi" w:hAnsiTheme="minorHAnsi" w:cstheme="minorHAnsi"/>
+        </w:rPr>
+        <w:t>DIAGRAMA DE CONTEXTO</w:t>
+      </w:r>
       <w:bookmarkEnd w:id="5"/>
-    </w:p>
-    <w:p>
-      <w:pPr>
-        <w:rPr>
-          <w:rFonts w:cstheme="minorHAnsi"/>
-        </w:rPr>
-      </w:pPr>
-    </w:p>
-    <w:p>
-      <w:pPr>
-        <w:pStyle w:val="Ttulo2"/>
-        <w:rPr>
-          <w:rFonts w:asciiTheme="minorHAnsi" w:hAnsiTheme="minorHAnsi" w:cstheme="minorHAnsi"/>
-        </w:rPr>
-      </w:pPr>
-      <w:bookmarkStart w:id="6" w:name="_Toc199354035"/>
-      <w:r>
-        <w:rPr>
-          <w:rFonts w:asciiTheme="minorHAnsi" w:hAnsiTheme="minorHAnsi" w:cstheme="minorHAnsi"/>
-        </w:rPr>
-        <w:t>DIAGRAMA DE CONTEXTO</w:t>
-      </w:r>
-      <w:bookmarkEnd w:id="6"/>
     </w:p>
     <w:p>
       <w:pPr>
@@ -1907,7 +1921,7 @@
       <w:pPr>
         <w:pStyle w:val="Ttulo2"/>
       </w:pPr>
-      <w:bookmarkStart w:id="7" w:name="_Toc199354036"/>
+      <w:bookmarkStart w:id="6" w:name="_Toc199354036"/>
       <w:r>
         <w:t xml:space="preserve">DIAGRAMA DE CASO </w:t>
       </w:r>
@@ -1917,19 +1931,16 @@
       <w:r>
         <w:t>E USO</w:t>
       </w:r>
-      <w:bookmarkEnd w:id="7"/>
+      <w:bookmarkEnd w:id="6"/>
     </w:p>
     <w:p/>
     <w:p>
       <w:r>
-        <w:rPr>
-          <w:noProof/>
-          <w:lang w:eastAsia="pt-BR"/>
-        </w:rPr>
+        <w:lastRenderedPageBreak/>
         <w:drawing>
-          <wp:inline distT="0" distB="0" distL="0" distR="0" wp14:anchorId="078267D6" wp14:editId="520F6A3E">
-            <wp:extent cx="5760720" cy="4330700"/>
-            <wp:effectExtent l="0" t="0" r="0" b="0"/>
+          <wp:inline distT="0" distB="0" distL="0" distR="0" wp14:anchorId="09053C10" wp14:editId="28DDD64E">
+            <wp:extent cx="4191000" cy="8315325"/>
+            <wp:effectExtent l="0" t="0" r="0" b="9525"/>
             <wp:docPr id="1" name="Imagem 1"/>
             <wp:cNvGraphicFramePr>
               <a:graphicFrameLocks xmlns:a="http://schemas.openxmlformats.org/drawingml/2006/main" noChangeAspect="1"/>
@@ -1950,7 +1961,7 @@
                   <pic:spPr>
                     <a:xfrm>
                       <a:off x="0" y="0"/>
-                      <a:ext cx="5760720" cy="4330700"/>
+                      <a:ext cx="4191000" cy="8315325"/>
                     </a:xfrm>
                     <a:prstGeom prst="rect">
                       <a:avLst/>
@@ -1965,7 +1976,6 @@
     </w:p>
     <w:p>
       <w:r>
-        <w:lastRenderedPageBreak/>
         <w:t xml:space="preserve"> </w:t>
       </w:r>
     </w:p>
@@ -2001,7 +2011,7 @@
           <w:rFonts w:asciiTheme="minorHAnsi" w:hAnsiTheme="minorHAnsi" w:cstheme="minorHAnsi"/>
         </w:rPr>
       </w:pPr>
-      <w:bookmarkStart w:id="8" w:name="_Toc199354037"/>
+      <w:bookmarkStart w:id="7" w:name="_Toc199354037"/>
       <w:r>
         <w:rPr>
           <w:rFonts w:asciiTheme="minorHAnsi" w:hAnsiTheme="minorHAnsi" w:cstheme="minorHAnsi"/>
@@ -2014,7 +2024,7 @@
         </w:rPr>
         <w:t>REQUISITOS</w:t>
       </w:r>
-      <w:bookmarkEnd w:id="8"/>
+      <w:bookmarkEnd w:id="7"/>
     </w:p>
     <w:p>
       <w:pPr>
@@ -2776,56 +2786,64 @@
           <w:sz w:val="24"/>
           <w:szCs w:val="24"/>
         </w:rPr>
+        <w:t>A Janela do Aluno constará os dados:</w:t>
+      </w:r>
+      <w:r>
+        <w:rPr>
+          <w:rFonts w:cstheme="minorHAnsi"/>
+          <w:sz w:val="24"/>
+          <w:szCs w:val="24"/>
+        </w:rPr>
+        <w:t xml:space="preserve"> Matricula, n</w:t>
+      </w:r>
+      <w:r>
+        <w:rPr>
+          <w:rFonts w:cstheme="minorHAnsi"/>
+          <w:sz w:val="24"/>
+          <w:szCs w:val="24"/>
+        </w:rPr>
+        <w:t xml:space="preserve">ome, sobrenome, rua, número, bairro, </w:t>
+      </w:r>
+      <w:r>
+        <w:rPr>
+          <w:rFonts w:cstheme="minorHAnsi"/>
+          <w:sz w:val="24"/>
+          <w:szCs w:val="24"/>
+        </w:rPr>
+        <w:t>CEP, cidade, estado, serviços contratados</w:t>
+      </w:r>
+      <w:r>
+        <w:rPr>
+          <w:rFonts w:cstheme="minorHAnsi"/>
+          <w:sz w:val="24"/>
+          <w:szCs w:val="24"/>
+        </w:rPr>
+        <w:t xml:space="preserve"> e</w:t>
+      </w:r>
+      <w:r>
+        <w:rPr>
+          <w:rFonts w:cstheme="minorHAnsi"/>
+          <w:sz w:val="24"/>
+          <w:szCs w:val="24"/>
+        </w:rPr>
+        <w:t xml:space="preserve"> pagamentos</w:t>
+      </w:r>
+      <w:r>
+        <w:rPr>
+          <w:rFonts w:cstheme="minorHAnsi"/>
+          <w:sz w:val="24"/>
+          <w:szCs w:val="24"/>
+        </w:rPr>
+        <w:t xml:space="preserve"> dos respectivos com </w:t>
+      </w:r>
+      <w:r>
+        <w:rPr>
+          <w:rFonts w:cstheme="minorHAnsi"/>
+          <w:sz w:val="24"/>
+          <w:szCs w:val="24"/>
+        </w:rPr>
         <w:lastRenderedPageBreak/>
-        <w:t>A Janela do Aluno constará os dados:</w:t>
-      </w:r>
-      <w:r>
-        <w:rPr>
-          <w:rFonts w:cstheme="minorHAnsi"/>
-          <w:sz w:val="24"/>
-          <w:szCs w:val="24"/>
-        </w:rPr>
-        <w:t xml:space="preserve"> Matricula, n</w:t>
-      </w:r>
-      <w:r>
-        <w:rPr>
-          <w:rFonts w:cstheme="minorHAnsi"/>
-          <w:sz w:val="24"/>
-          <w:szCs w:val="24"/>
-        </w:rPr>
-        <w:t xml:space="preserve">ome, sobrenome, rua, número, bairro, </w:t>
-      </w:r>
-      <w:r>
-        <w:rPr>
-          <w:rFonts w:cstheme="minorHAnsi"/>
-          <w:sz w:val="24"/>
-          <w:szCs w:val="24"/>
-        </w:rPr>
-        <w:t>CEP, cidade, estado, serviços contratados</w:t>
-      </w:r>
-      <w:r>
-        <w:rPr>
-          <w:rFonts w:cstheme="minorHAnsi"/>
-          <w:sz w:val="24"/>
-          <w:szCs w:val="24"/>
-        </w:rPr>
-        <w:t xml:space="preserve"> e</w:t>
-      </w:r>
-      <w:r>
-        <w:rPr>
-          <w:rFonts w:cstheme="minorHAnsi"/>
-          <w:sz w:val="24"/>
-          <w:szCs w:val="24"/>
-        </w:rPr>
-        <w:t xml:space="preserve"> pagamentos</w:t>
-      </w:r>
-      <w:r>
-        <w:rPr>
-          <w:rFonts w:cstheme="minorHAnsi"/>
-          <w:sz w:val="24"/>
-          <w:szCs w:val="24"/>
-        </w:rPr>
-        <w:t xml:space="preserve"> dos respectivos com status ‘ok’,’ aberto’,’ Em atraso’</w:t>
+        <w:t>status ‘ok’,’ aberto’,’ Em atraso’</w:t>
       </w:r>
       <w:r>
         <w:rPr>
@@ -2919,7 +2937,25 @@
           <w:sz w:val="24"/>
           <w:szCs w:val="24"/>
         </w:rPr>
-        <w:t xml:space="preserve">Estar conectado com API dos correios, se preencher o CEP deve preencher automaticamente os campos do rua, bairro, cidade e estado. </w:t>
+        <w:t xml:space="preserve">Estar conectado com API dos correios, se preencher o CEP deve preencher automaticamente os campos </w:t>
+      </w:r>
+      <w:proofErr w:type="gramStart"/>
+      <w:r>
+        <w:rPr>
+          <w:rFonts w:cstheme="minorHAnsi"/>
+          <w:sz w:val="24"/>
+          <w:szCs w:val="24"/>
+        </w:rPr>
+        <w:t>do rua</w:t>
+      </w:r>
+      <w:proofErr w:type="gramEnd"/>
+      <w:r>
+        <w:rPr>
+          <w:rFonts w:cstheme="minorHAnsi"/>
+          <w:sz w:val="24"/>
+          <w:szCs w:val="24"/>
+        </w:rPr>
+        <w:t xml:space="preserve">, bairro, cidade e estado. </w:t>
       </w:r>
     </w:p>
     <w:p>
@@ -3436,7 +3472,25 @@
           <w:sz w:val="24"/>
           <w:szCs w:val="24"/>
         </w:rPr>
-        <w:t xml:space="preserve">Estar conectado com API dos correios, se preencher o CEP deve preencher automaticamente os campos do rua, bairro, cidade e estado. </w:t>
+        <w:t xml:space="preserve">Estar conectado com API dos correios, se preencher o CEP deve preencher automaticamente os campos </w:t>
+      </w:r>
+      <w:proofErr w:type="gramStart"/>
+      <w:r>
+        <w:rPr>
+          <w:rFonts w:cstheme="minorHAnsi"/>
+          <w:sz w:val="24"/>
+          <w:szCs w:val="24"/>
+        </w:rPr>
+        <w:t>do rua</w:t>
+      </w:r>
+      <w:proofErr w:type="gramEnd"/>
+      <w:r>
+        <w:rPr>
+          <w:rFonts w:cstheme="minorHAnsi"/>
+          <w:sz w:val="24"/>
+          <w:szCs w:val="24"/>
+        </w:rPr>
+        <w:t xml:space="preserve">, bairro, cidade e estado. </w:t>
       </w:r>
     </w:p>
     <w:p>
@@ -3496,35 +3550,35 @@
           <w:sz w:val="24"/>
           <w:szCs w:val="24"/>
         </w:rPr>
+        <w:t>Ator:</w:t>
+      </w:r>
+      <w:r>
+        <w:rPr>
+          <w:rFonts w:cstheme="minorHAnsi"/>
+          <w:sz w:val="24"/>
+          <w:szCs w:val="24"/>
+        </w:rPr>
+        <w:t xml:space="preserve"> Administrativo</w:t>
+      </w:r>
+    </w:p>
+    <w:p>
+      <w:pPr>
+        <w:jc w:val="both"/>
+        <w:rPr>
+          <w:rFonts w:cstheme="minorHAnsi"/>
+          <w:sz w:val="24"/>
+          <w:szCs w:val="24"/>
+        </w:rPr>
+      </w:pPr>
+      <w:r>
+        <w:rPr>
+          <w:rFonts w:cstheme="minorHAnsi"/>
+          <w:b/>
+          <w:bCs/>
+          <w:sz w:val="24"/>
+          <w:szCs w:val="24"/>
+        </w:rPr>
         <w:lastRenderedPageBreak/>
-        <w:t>Ator:</w:t>
-      </w:r>
-      <w:r>
-        <w:rPr>
-          <w:rFonts w:cstheme="minorHAnsi"/>
-          <w:sz w:val="24"/>
-          <w:szCs w:val="24"/>
-        </w:rPr>
-        <w:t xml:space="preserve"> Administrativo</w:t>
-      </w:r>
-    </w:p>
-    <w:p>
-      <w:pPr>
-        <w:jc w:val="both"/>
-        <w:rPr>
-          <w:rFonts w:cstheme="minorHAnsi"/>
-          <w:sz w:val="24"/>
-          <w:szCs w:val="24"/>
-        </w:rPr>
-      </w:pPr>
-      <w:r>
-        <w:rPr>
-          <w:rFonts w:cstheme="minorHAnsi"/>
-          <w:b/>
-          <w:bCs/>
-          <w:sz w:val="24"/>
-          <w:szCs w:val="24"/>
-        </w:rPr>
         <w:t>Prioridade</w:t>
       </w:r>
       <w:r>
@@ -4323,29 +4377,29 @@
           <w:sz w:val="24"/>
           <w:szCs w:val="24"/>
         </w:rPr>
+        <w:t xml:space="preserve">Conexão com banco de dados MySQL. </w:t>
+      </w:r>
+    </w:p>
+    <w:p>
+      <w:pPr>
+        <w:jc w:val="both"/>
+        <w:rPr>
+          <w:rFonts w:cstheme="minorHAnsi"/>
+          <w:b/>
+          <w:bCs/>
+          <w:sz w:val="24"/>
+          <w:szCs w:val="24"/>
+        </w:rPr>
+      </w:pPr>
+      <w:r>
+        <w:rPr>
+          <w:rFonts w:cstheme="minorHAnsi"/>
+          <w:b/>
+          <w:bCs/>
+          <w:sz w:val="24"/>
+          <w:szCs w:val="24"/>
+        </w:rPr>
         <w:lastRenderedPageBreak/>
-        <w:t xml:space="preserve">Conexão com banco de dados MySQL. </w:t>
-      </w:r>
-    </w:p>
-    <w:p>
-      <w:pPr>
-        <w:jc w:val="both"/>
-        <w:rPr>
-          <w:rFonts w:cstheme="minorHAnsi"/>
-          <w:b/>
-          <w:bCs/>
-          <w:sz w:val="24"/>
-          <w:szCs w:val="24"/>
-        </w:rPr>
-      </w:pPr>
-      <w:r>
-        <w:rPr>
-          <w:rFonts w:cstheme="minorHAnsi"/>
-          <w:b/>
-          <w:bCs/>
-          <w:sz w:val="24"/>
-          <w:szCs w:val="24"/>
-        </w:rPr>
         <w:t xml:space="preserve">DESCRIÇÃO:  </w:t>
       </w:r>
       <w:r>
@@ -5252,7 +5306,6 @@
           <w:sz w:val="24"/>
           <w:szCs w:val="24"/>
         </w:rPr>
-        <w:lastRenderedPageBreak/>
         <w:t>Descrição</w:t>
       </w:r>
       <w:r>
@@ -5285,6 +5338,7 @@
           <w:sz w:val="24"/>
           <w:szCs w:val="24"/>
         </w:rPr>
+        <w:lastRenderedPageBreak/>
         <w:t>O Sistema trará as opções de ação: ‘Confirmar presença’ ou ‘Editar horário’.</w:t>
       </w:r>
     </w:p>
@@ -5308,7 +5362,25 @@
           <w:sz w:val="24"/>
           <w:szCs w:val="24"/>
         </w:rPr>
-        <w:t xml:space="preserve">O Sistema dará a escolha do ‘horário da sessão’ e ao selecionar irá retornar a lista de todos os alunos dessa sessão, se o aluno já tiver confirmado presença via biometria, o check box a frente do nome do aluno estará preenchido, se o aluno por algum motivo não passou pela biometria o funcionário poderá fazer isso manualmente e confirma no botão ‘Confirmar’ no final da lista. </w:t>
+        <w:t xml:space="preserve">O Sistema dará a escolha do ‘horário da sessão’ e ao selecionar irá retornar a lista de todos os alunos dessa sessão, se o aluno já tiver confirmado presença via biometria, o </w:t>
+      </w:r>
+      <w:proofErr w:type="spellStart"/>
+      <w:r>
+        <w:rPr>
+          <w:rFonts w:cstheme="minorHAnsi"/>
+          <w:sz w:val="24"/>
+          <w:szCs w:val="24"/>
+        </w:rPr>
+        <w:t>check</w:t>
+      </w:r>
+      <w:proofErr w:type="spellEnd"/>
+      <w:r>
+        <w:rPr>
+          <w:rFonts w:cstheme="minorHAnsi"/>
+          <w:sz w:val="24"/>
+          <w:szCs w:val="24"/>
+        </w:rPr>
+        <w:t xml:space="preserve"> box a frente do nome do aluno estará preenchido, se o aluno por algum motivo não passou pela biometria o funcionário poderá fazer isso manualmente e confirma no botão ‘Confirmar’ no final da lista. </w:t>
       </w:r>
     </w:p>
     <w:p>
@@ -6013,7 +6085,6 @@
           <w:sz w:val="24"/>
           <w:szCs w:val="24"/>
         </w:rPr>
-        <w:lastRenderedPageBreak/>
         <w:t xml:space="preserve">Selecionar uma sessão, vai aparecer a disponibilidade da sessão, se houver alguma sessão cheia ela não poderá está disponível nesse momento. </w:t>
       </w:r>
     </w:p>
@@ -6081,6 +6152,7 @@
           <w:sz w:val="24"/>
           <w:szCs w:val="24"/>
         </w:rPr>
+        <w:lastRenderedPageBreak/>
         <w:t>Detalhes do Requisito</w:t>
       </w:r>
       <w:r>
@@ -6808,80 +6880,80 @@
           <w:sz w:val="24"/>
           <w:szCs w:val="24"/>
         </w:rPr>
+        <w:t>Ator:</w:t>
+      </w:r>
+      <w:r>
+        <w:rPr>
+          <w:rFonts w:cstheme="minorHAnsi"/>
+          <w:sz w:val="24"/>
+          <w:szCs w:val="24"/>
+        </w:rPr>
+        <w:t xml:space="preserve"> </w:t>
+      </w:r>
+      <w:r>
+        <w:rPr>
+          <w:rFonts w:cstheme="minorHAnsi"/>
+          <w:sz w:val="24"/>
+          <w:szCs w:val="24"/>
+        </w:rPr>
+        <w:t>Aluno</w:t>
+      </w:r>
+    </w:p>
+    <w:p>
+      <w:pPr>
+        <w:jc w:val="both"/>
+        <w:rPr>
+          <w:rFonts w:cstheme="minorHAnsi"/>
+          <w:sz w:val="24"/>
+          <w:szCs w:val="24"/>
+        </w:rPr>
+      </w:pPr>
+      <w:r>
+        <w:rPr>
+          <w:rFonts w:cstheme="minorHAnsi"/>
+          <w:b/>
+          <w:bCs/>
+          <w:sz w:val="24"/>
+          <w:szCs w:val="24"/>
+        </w:rPr>
+        <w:t>Prioridade</w:t>
+      </w:r>
+      <w:r>
+        <w:rPr>
+          <w:rFonts w:cstheme="minorHAnsi"/>
+          <w:bCs/>
+          <w:sz w:val="24"/>
+          <w:szCs w:val="24"/>
+        </w:rPr>
+        <w:t>:</w:t>
+      </w:r>
+      <w:r>
+        <w:rPr>
+          <w:rFonts w:cstheme="minorHAnsi"/>
+          <w:sz w:val="24"/>
+          <w:szCs w:val="24"/>
+        </w:rPr>
+        <w:t xml:space="preserve"> Alta</w:t>
+      </w:r>
+    </w:p>
+    <w:p>
+      <w:pPr>
+        <w:jc w:val="both"/>
+        <w:rPr>
+          <w:rFonts w:cstheme="minorHAnsi"/>
+          <w:sz w:val="24"/>
+          <w:szCs w:val="24"/>
+        </w:rPr>
+      </w:pPr>
+      <w:r>
+        <w:rPr>
+          <w:rFonts w:cstheme="minorHAnsi"/>
+          <w:b/>
+          <w:bCs/>
+          <w:sz w:val="24"/>
+          <w:szCs w:val="24"/>
+        </w:rPr>
         <w:lastRenderedPageBreak/>
-        <w:t>Ator:</w:t>
-      </w:r>
-      <w:r>
-        <w:rPr>
-          <w:rFonts w:cstheme="minorHAnsi"/>
-          <w:sz w:val="24"/>
-          <w:szCs w:val="24"/>
-        </w:rPr>
-        <w:t xml:space="preserve"> </w:t>
-      </w:r>
-      <w:r>
-        <w:rPr>
-          <w:rFonts w:cstheme="minorHAnsi"/>
-          <w:sz w:val="24"/>
-          <w:szCs w:val="24"/>
-        </w:rPr>
-        <w:t>Aluno</w:t>
-      </w:r>
-    </w:p>
-    <w:p>
-      <w:pPr>
-        <w:jc w:val="both"/>
-        <w:rPr>
-          <w:rFonts w:cstheme="minorHAnsi"/>
-          <w:sz w:val="24"/>
-          <w:szCs w:val="24"/>
-        </w:rPr>
-      </w:pPr>
-      <w:r>
-        <w:rPr>
-          <w:rFonts w:cstheme="minorHAnsi"/>
-          <w:b/>
-          <w:bCs/>
-          <w:sz w:val="24"/>
-          <w:szCs w:val="24"/>
-        </w:rPr>
-        <w:t>Prioridade</w:t>
-      </w:r>
-      <w:r>
-        <w:rPr>
-          <w:rFonts w:cstheme="minorHAnsi"/>
-          <w:bCs/>
-          <w:sz w:val="24"/>
-          <w:szCs w:val="24"/>
-        </w:rPr>
-        <w:t>:</w:t>
-      </w:r>
-      <w:r>
-        <w:rPr>
-          <w:rFonts w:cstheme="minorHAnsi"/>
-          <w:sz w:val="24"/>
-          <w:szCs w:val="24"/>
-        </w:rPr>
-        <w:t xml:space="preserve"> Alta</w:t>
-      </w:r>
-    </w:p>
-    <w:p>
-      <w:pPr>
-        <w:jc w:val="both"/>
-        <w:rPr>
-          <w:rFonts w:cstheme="minorHAnsi"/>
-          <w:sz w:val="24"/>
-          <w:szCs w:val="24"/>
-        </w:rPr>
-      </w:pPr>
-      <w:r>
-        <w:rPr>
-          <w:rFonts w:cstheme="minorHAnsi"/>
-          <w:b/>
-          <w:bCs/>
-          <w:sz w:val="24"/>
-          <w:szCs w:val="24"/>
-        </w:rPr>
         <w:t>Requisitos não funcionais associados</w:t>
       </w:r>
       <w:r>
@@ -7098,7 +7170,25 @@
           <w:sz w:val="24"/>
           <w:szCs w:val="24"/>
         </w:rPr>
-        <w:t xml:space="preserve">Estar conectado com API dos correios, se preencher o CEP deve preencher automaticamente os campos do rua, bairro, cidade e estado. </w:t>
+        <w:t xml:space="preserve">Estar conectado com API dos correios, se preencher o CEP deve preencher automaticamente os campos </w:t>
+      </w:r>
+      <w:proofErr w:type="gramStart"/>
+      <w:r>
+        <w:rPr>
+          <w:rFonts w:cstheme="minorHAnsi"/>
+          <w:sz w:val="24"/>
+          <w:szCs w:val="24"/>
+        </w:rPr>
+        <w:t>do rua</w:t>
+      </w:r>
+      <w:proofErr w:type="gramEnd"/>
+      <w:r>
+        <w:rPr>
+          <w:rFonts w:cstheme="minorHAnsi"/>
+          <w:sz w:val="24"/>
+          <w:szCs w:val="24"/>
+        </w:rPr>
+        <w:t xml:space="preserve">, bairro, cidade e estado. </w:t>
       </w:r>
     </w:p>
     <w:p>
@@ -7138,14 +7228,14 @@
           <w:rFonts w:asciiTheme="minorHAnsi" w:hAnsiTheme="minorHAnsi" w:cstheme="minorHAnsi"/>
         </w:rPr>
       </w:pPr>
-      <w:bookmarkStart w:id="9" w:name="_Toc199354038"/>
+      <w:bookmarkStart w:id="8" w:name="_Toc199354038"/>
       <w:r>
         <w:rPr>
           <w:rFonts w:asciiTheme="minorHAnsi" w:hAnsiTheme="minorHAnsi" w:cstheme="minorHAnsi"/>
         </w:rPr>
         <w:t>PROJETO DE SITE</w:t>
       </w:r>
-      <w:bookmarkEnd w:id="9"/>
+      <w:bookmarkEnd w:id="8"/>
       <w:r>
         <w:rPr>
           <w:rFonts w:asciiTheme="minorHAnsi" w:hAnsiTheme="minorHAnsi" w:cstheme="minorHAnsi"/>
@@ -7189,7 +7279,7 @@
 </file>
 
 <file path=word/endnotes.xml><?xml version="1.0" encoding="utf-8"?>
-<w:endnotes xmlns:wpc="http://schemas.microsoft.com/office/word/2010/wordprocessingCanvas" xmlns:cx="http://schemas.microsoft.com/office/drawing/2014/chartex" xmlns:mc="http://schemas.openxmlformats.org/markup-compatibility/2006" xmlns:o="urn:schemas-microsoft-com:office:office" xmlns:r="http://schemas.openxmlformats.org/officeDocument/2006/relationships" xmlns:m="http://schemas.openxmlformats.org/officeDocument/2006/math" xmlns:v="urn:schemas-microsoft-com:vml" xmlns:wp14="http://schemas.microsoft.com/office/word/2010/wordprocessingDrawing" xmlns:wp="http://schemas.openxmlformats.org/drawingml/2006/wordprocessingDrawing" xmlns:w10="urn:schemas-microsoft-com:office:word" xmlns:w="http://schemas.openxmlformats.org/wordprocessingml/2006/main" xmlns:w14="http://schemas.microsoft.com/office/word/2010/wordml" xmlns:w15="http://schemas.microsoft.com/office/word/2012/wordml" xmlns:w16se="http://schemas.microsoft.com/office/word/2015/wordml/symex" xmlns:wpg="http://schemas.microsoft.com/office/word/2010/wordprocessingGroup" xmlns:wpi="http://schemas.microsoft.com/office/word/2010/wordprocessingInk" xmlns:wne="http://schemas.microsoft.com/office/word/2006/wordml" xmlns:wps="http://schemas.microsoft.com/office/word/2010/wordprocessingShape" mc:Ignorable="w14 w15 w16se wp14">
+<w:endnotes xmlns:wpc="http://schemas.microsoft.com/office/word/2010/wordprocessingCanvas" xmlns:cx="http://schemas.microsoft.com/office/drawing/2014/chartex" xmlns:cx1="http://schemas.microsoft.com/office/drawing/2015/9/8/chartex" xmlns:cx2="http://schemas.microsoft.com/office/drawing/2015/10/21/chartex" xmlns:cx3="http://schemas.microsoft.com/office/drawing/2016/5/9/chartex" xmlns:cx4="http://schemas.microsoft.com/office/drawing/2016/5/10/chartex" xmlns:cx5="http://schemas.microsoft.com/office/drawing/2016/5/11/chartex" xmlns:cx6="http://schemas.microsoft.com/office/drawing/2016/5/12/chartex" xmlns:cx7="http://schemas.microsoft.com/office/drawing/2016/5/13/chartex" xmlns:cx8="http://schemas.microsoft.com/office/drawing/2016/5/14/chartex" xmlns:mc="http://schemas.openxmlformats.org/markup-compatibility/2006" xmlns:aink="http://schemas.microsoft.com/office/drawing/2016/ink" xmlns:am3d="http://schemas.microsoft.com/office/drawing/2017/model3d" xmlns:o="urn:schemas-microsoft-com:office:office" xmlns:r="http://schemas.openxmlformats.org/officeDocument/2006/relationships" xmlns:m="http://schemas.openxmlformats.org/officeDocument/2006/math" xmlns:v="urn:schemas-microsoft-com:vml" xmlns:wp14="http://schemas.microsoft.com/office/word/2010/wordprocessingDrawing" xmlns:wp="http://schemas.openxmlformats.org/drawingml/2006/wordprocessingDrawing" xmlns:w10="urn:schemas-microsoft-com:office:word" xmlns:w="http://schemas.openxmlformats.org/wordprocessingml/2006/main" xmlns:w14="http://schemas.microsoft.com/office/word/2010/wordml" xmlns:w15="http://schemas.microsoft.com/office/word/2012/wordml" xmlns:w16cex="http://schemas.microsoft.com/office/word/2018/wordml/cex" xmlns:w16cid="http://schemas.microsoft.com/office/word/2016/wordml/cid" xmlns:w16="http://schemas.microsoft.com/office/word/2018/wordml" xmlns:w16sdtdh="http://schemas.microsoft.com/office/word/2020/wordml/sdtdatahash" xmlns:w16se="http://schemas.microsoft.com/office/word/2015/wordml/symex" xmlns:wpg="http://schemas.microsoft.com/office/word/2010/wordprocessingGroup" xmlns:wpi="http://schemas.microsoft.com/office/word/2010/wordprocessingInk" xmlns:wne="http://schemas.microsoft.com/office/word/2006/wordml" xmlns:wps="http://schemas.microsoft.com/office/word/2010/wordprocessingShape" mc:Ignorable="w14 w15 w16se w16cid w16 w16cex w16sdtdh wp14">
   <w:endnote w:type="separator" w:id="-1">
     <w:p>
       <w:pPr>
@@ -7221,7 +7311,7 @@
 </file>
 
 <file path=word/footnotes.xml><?xml version="1.0" encoding="utf-8"?>
-<w:footnotes xmlns:wpc="http://schemas.microsoft.com/office/word/2010/wordprocessingCanvas" xmlns:cx="http://schemas.microsoft.com/office/drawing/2014/chartex" xmlns:mc="http://schemas.openxmlformats.org/markup-compatibility/2006" xmlns:o="urn:schemas-microsoft-com:office:office" xmlns:r="http://schemas.openxmlformats.org/officeDocument/2006/relationships" xmlns:m="http://schemas.openxmlformats.org/officeDocument/2006/math" xmlns:v="urn:schemas-microsoft-com:vml" xmlns:wp14="http://schemas.microsoft.com/office/word/2010/wordprocessingDrawing" xmlns:wp="http://schemas.openxmlformats.org/drawingml/2006/wordprocessingDrawing" xmlns:w10="urn:schemas-microsoft-com:office:word" xmlns:w="http://schemas.openxmlformats.org/wordprocessingml/2006/main" xmlns:w14="http://schemas.microsoft.com/office/word/2010/wordml" xmlns:w15="http://schemas.microsoft.com/office/word/2012/wordml" xmlns:w16se="http://schemas.microsoft.com/office/word/2015/wordml/symex" xmlns:wpg="http://schemas.microsoft.com/office/word/2010/wordprocessingGroup" xmlns:wpi="http://schemas.microsoft.com/office/word/2010/wordprocessingInk" xmlns:wne="http://schemas.microsoft.com/office/word/2006/wordml" xmlns:wps="http://schemas.microsoft.com/office/word/2010/wordprocessingShape" mc:Ignorable="w14 w15 w16se wp14">
+<w:footnotes xmlns:wpc="http://schemas.microsoft.com/office/word/2010/wordprocessingCanvas" xmlns:cx="http://schemas.microsoft.com/office/drawing/2014/chartex" xmlns:cx1="http://schemas.microsoft.com/office/drawing/2015/9/8/chartex" xmlns:cx2="http://schemas.microsoft.com/office/drawing/2015/10/21/chartex" xmlns:cx3="http://schemas.microsoft.com/office/drawing/2016/5/9/chartex" xmlns:cx4="http://schemas.microsoft.com/office/drawing/2016/5/10/chartex" xmlns:cx5="http://schemas.microsoft.com/office/drawing/2016/5/11/chartex" xmlns:cx6="http://schemas.microsoft.com/office/drawing/2016/5/12/chartex" xmlns:cx7="http://schemas.microsoft.com/office/drawing/2016/5/13/chartex" xmlns:cx8="http://schemas.microsoft.com/office/drawing/2016/5/14/chartex" xmlns:mc="http://schemas.openxmlformats.org/markup-compatibility/2006" xmlns:aink="http://schemas.microsoft.com/office/drawing/2016/ink" xmlns:am3d="http://schemas.microsoft.com/office/drawing/2017/model3d" xmlns:o="urn:schemas-microsoft-com:office:office" xmlns:r="http://schemas.openxmlformats.org/officeDocument/2006/relationships" xmlns:m="http://schemas.openxmlformats.org/officeDocument/2006/math" xmlns:v="urn:schemas-microsoft-com:vml" xmlns:wp14="http://schemas.microsoft.com/office/word/2010/wordprocessingDrawing" xmlns:wp="http://schemas.openxmlformats.org/drawingml/2006/wordprocessingDrawing" xmlns:w10="urn:schemas-microsoft-com:office:word" xmlns:w="http://schemas.openxmlformats.org/wordprocessingml/2006/main" xmlns:w14="http://schemas.microsoft.com/office/word/2010/wordml" xmlns:w15="http://schemas.microsoft.com/office/word/2012/wordml" xmlns:w16cex="http://schemas.microsoft.com/office/word/2018/wordml/cex" xmlns:w16cid="http://schemas.microsoft.com/office/word/2016/wordml/cid" xmlns:w16="http://schemas.microsoft.com/office/word/2018/wordml" xmlns:w16sdtdh="http://schemas.microsoft.com/office/word/2020/wordml/sdtdatahash" xmlns:w16se="http://schemas.microsoft.com/office/word/2015/wordml/symex" xmlns:wpg="http://schemas.microsoft.com/office/word/2010/wordprocessingGroup" xmlns:wpi="http://schemas.microsoft.com/office/word/2010/wordprocessingInk" xmlns:wne="http://schemas.microsoft.com/office/word/2006/wordml" xmlns:wps="http://schemas.microsoft.com/office/word/2010/wordprocessingShape" mc:Ignorable="w14 w15 w16se w16cid w16 w16cex w16sdtdh wp14">
   <w:footnote w:type="separator" w:id="-1">
     <w:p>
       <w:pPr>
@@ -7253,7 +7343,7 @@
 </file>
 
 <file path=word/header1.xml><?xml version="1.0" encoding="utf-8"?>
-<w:hdr xmlns:wpc="http://schemas.microsoft.com/office/word/2010/wordprocessingCanvas" xmlns:cx="http://schemas.microsoft.com/office/drawing/2014/chartex" xmlns:mc="http://schemas.openxmlformats.org/markup-compatibility/2006" xmlns:o="urn:schemas-microsoft-com:office:office" xmlns:r="http://schemas.openxmlformats.org/officeDocument/2006/relationships" xmlns:m="http://schemas.openxmlformats.org/officeDocument/2006/math" xmlns:v="urn:schemas-microsoft-com:vml" xmlns:wp14="http://schemas.microsoft.com/office/word/2010/wordprocessingDrawing" xmlns:wp="http://schemas.openxmlformats.org/drawingml/2006/wordprocessingDrawing" xmlns:w10="urn:schemas-microsoft-com:office:word" xmlns:w="http://schemas.openxmlformats.org/wordprocessingml/2006/main" xmlns:w14="http://schemas.microsoft.com/office/word/2010/wordml" xmlns:w15="http://schemas.microsoft.com/office/word/2012/wordml" xmlns:w16se="http://schemas.microsoft.com/office/word/2015/wordml/symex" xmlns:wpg="http://schemas.microsoft.com/office/word/2010/wordprocessingGroup" xmlns:wpi="http://schemas.microsoft.com/office/word/2010/wordprocessingInk" xmlns:wne="http://schemas.microsoft.com/office/word/2006/wordml" xmlns:wps="http://schemas.microsoft.com/office/word/2010/wordprocessingShape" mc:Ignorable="w14 w15 w16se wp14">
+<w:hdr xmlns:wpc="http://schemas.microsoft.com/office/word/2010/wordprocessingCanvas" xmlns:cx="http://schemas.microsoft.com/office/drawing/2014/chartex" xmlns:cx1="http://schemas.microsoft.com/office/drawing/2015/9/8/chartex" xmlns:cx2="http://schemas.microsoft.com/office/drawing/2015/10/21/chartex" xmlns:cx3="http://schemas.microsoft.com/office/drawing/2016/5/9/chartex" xmlns:cx4="http://schemas.microsoft.com/office/drawing/2016/5/10/chartex" xmlns:cx5="http://schemas.microsoft.com/office/drawing/2016/5/11/chartex" xmlns:cx6="http://schemas.microsoft.com/office/drawing/2016/5/12/chartex" xmlns:cx7="http://schemas.microsoft.com/office/drawing/2016/5/13/chartex" xmlns:cx8="http://schemas.microsoft.com/office/drawing/2016/5/14/chartex" xmlns:mc="http://schemas.openxmlformats.org/markup-compatibility/2006" xmlns:aink="http://schemas.microsoft.com/office/drawing/2016/ink" xmlns:am3d="http://schemas.microsoft.com/office/drawing/2017/model3d" xmlns:o="urn:schemas-microsoft-com:office:office" xmlns:r="http://schemas.openxmlformats.org/officeDocument/2006/relationships" xmlns:m="http://schemas.openxmlformats.org/officeDocument/2006/math" xmlns:v="urn:schemas-microsoft-com:vml" xmlns:wp14="http://schemas.microsoft.com/office/word/2010/wordprocessingDrawing" xmlns:wp="http://schemas.openxmlformats.org/drawingml/2006/wordprocessingDrawing" xmlns:w10="urn:schemas-microsoft-com:office:word" xmlns:w="http://schemas.openxmlformats.org/wordprocessingml/2006/main" xmlns:w14="http://schemas.microsoft.com/office/word/2010/wordml" xmlns:w15="http://schemas.microsoft.com/office/word/2012/wordml" xmlns:w16cex="http://schemas.microsoft.com/office/word/2018/wordml/cex" xmlns:w16cid="http://schemas.microsoft.com/office/word/2016/wordml/cid" xmlns:w16="http://schemas.microsoft.com/office/word/2018/wordml" xmlns:w16sdtdh="http://schemas.microsoft.com/office/word/2020/wordml/sdtdatahash" xmlns:w16se="http://schemas.microsoft.com/office/word/2015/wordml/symex" xmlns:wpg="http://schemas.microsoft.com/office/word/2010/wordprocessingGroup" xmlns:wpi="http://schemas.microsoft.com/office/word/2010/wordprocessingInk" xmlns:wne="http://schemas.microsoft.com/office/word/2006/wordml" xmlns:wps="http://schemas.microsoft.com/office/word/2010/wordprocessingShape" mc:Ignorable="w14 w15 w16se w16cid w16 w16cex w16sdtdh wp14">
   <w:sdt>
     <w:sdtPr>
       <w:id w:val="-492564683"/>
@@ -7311,7 +7401,7 @@
 </file>
 
 <file path=word/numbering.xml><?xml version="1.0" encoding="utf-8"?>
-<w:numbering xmlns:wpc="http://schemas.microsoft.com/office/word/2010/wordprocessingCanvas" xmlns:cx="http://schemas.microsoft.com/office/drawing/2014/chartex" xmlns:mc="http://schemas.openxmlformats.org/markup-compatibility/2006" xmlns:o="urn:schemas-microsoft-com:office:office" xmlns:r="http://schemas.openxmlformats.org/officeDocument/2006/relationships" xmlns:m="http://schemas.openxmlformats.org/officeDocument/2006/math" xmlns:v="urn:schemas-microsoft-com:vml" xmlns:wp14="http://schemas.microsoft.com/office/word/2010/wordprocessingDrawing" xmlns:wp="http://schemas.openxmlformats.org/drawingml/2006/wordprocessingDrawing" xmlns:w10="urn:schemas-microsoft-com:office:word" xmlns:w="http://schemas.openxmlformats.org/wordprocessingml/2006/main" xmlns:w14="http://schemas.microsoft.com/office/word/2010/wordml" xmlns:w15="http://schemas.microsoft.com/office/word/2012/wordml" xmlns:w16se="http://schemas.microsoft.com/office/word/2015/wordml/symex" xmlns:wpg="http://schemas.microsoft.com/office/word/2010/wordprocessingGroup" xmlns:wpi="http://schemas.microsoft.com/office/word/2010/wordprocessingInk" xmlns:wne="http://schemas.microsoft.com/office/word/2006/wordml" xmlns:wps="http://schemas.microsoft.com/office/word/2010/wordprocessingShape" mc:Ignorable="w14 w15 w16se wp14">
+<w:numbering xmlns:wpc="http://schemas.microsoft.com/office/word/2010/wordprocessingCanvas" xmlns:cx="http://schemas.microsoft.com/office/drawing/2014/chartex" xmlns:cx1="http://schemas.microsoft.com/office/drawing/2015/9/8/chartex" xmlns:cx2="http://schemas.microsoft.com/office/drawing/2015/10/21/chartex" xmlns:cx3="http://schemas.microsoft.com/office/drawing/2016/5/9/chartex" xmlns:cx4="http://schemas.microsoft.com/office/drawing/2016/5/10/chartex" xmlns:cx5="http://schemas.microsoft.com/office/drawing/2016/5/11/chartex" xmlns:cx6="http://schemas.microsoft.com/office/drawing/2016/5/12/chartex" xmlns:cx7="http://schemas.microsoft.com/office/drawing/2016/5/13/chartex" xmlns:cx8="http://schemas.microsoft.com/office/drawing/2016/5/14/chartex" xmlns:mc="http://schemas.openxmlformats.org/markup-compatibility/2006" xmlns:aink="http://schemas.microsoft.com/office/drawing/2016/ink" xmlns:am3d="http://schemas.microsoft.com/office/drawing/2017/model3d" xmlns:o="urn:schemas-microsoft-com:office:office" xmlns:r="http://schemas.openxmlformats.org/officeDocument/2006/relationships" xmlns:m="http://schemas.openxmlformats.org/officeDocument/2006/math" xmlns:v="urn:schemas-microsoft-com:vml" xmlns:wp14="http://schemas.microsoft.com/office/word/2010/wordprocessingDrawing" xmlns:wp="http://schemas.openxmlformats.org/drawingml/2006/wordprocessingDrawing" xmlns:w10="urn:schemas-microsoft-com:office:word" xmlns:w="http://schemas.openxmlformats.org/wordprocessingml/2006/main" xmlns:w14="http://schemas.microsoft.com/office/word/2010/wordml" xmlns:w15="http://schemas.microsoft.com/office/word/2012/wordml" xmlns:w16cex="http://schemas.microsoft.com/office/word/2018/wordml/cex" xmlns:w16cid="http://schemas.microsoft.com/office/word/2016/wordml/cid" xmlns:w16="http://schemas.microsoft.com/office/word/2018/wordml" xmlns:w16sdtdh="http://schemas.microsoft.com/office/word/2020/wordml/sdtdatahash" xmlns:w16se="http://schemas.microsoft.com/office/word/2015/wordml/symex" xmlns:wpg="http://schemas.microsoft.com/office/word/2010/wordprocessingGroup" xmlns:wpi="http://schemas.microsoft.com/office/word/2010/wordprocessingInk" xmlns:wne="http://schemas.microsoft.com/office/word/2006/wordml" xmlns:wps="http://schemas.microsoft.com/office/word/2010/wordprocessingShape" mc:Ignorable="w14 w15 w16se w16cid w16 w16cex w16sdtdh wp14">
   <w:abstractNum w:abstractNumId="0" w15:restartNumberingAfterBreak="0">
     <w:nsid w:val="13E57E27"/>
     <w:multiLevelType w:val="hybridMultilevel"/>
@@ -9163,7 +9253,7 @@
 </file>
 
 <file path=word/styles.xml><?xml version="1.0" encoding="utf-8"?>
-<w:styles xmlns:mc="http://schemas.openxmlformats.org/markup-compatibility/2006" xmlns:r="http://schemas.openxmlformats.org/officeDocument/2006/relationships" xmlns:w="http://schemas.openxmlformats.org/wordprocessingml/2006/main" xmlns:w14="http://schemas.microsoft.com/office/word/2010/wordml" xmlns:w15="http://schemas.microsoft.com/office/word/2012/wordml" xmlns:w16se="http://schemas.microsoft.com/office/word/2015/wordml/symex" mc:Ignorable="w14 w15 w16se">
+<w:styles xmlns:mc="http://schemas.openxmlformats.org/markup-compatibility/2006" xmlns:r="http://schemas.openxmlformats.org/officeDocument/2006/relationships" xmlns:w="http://schemas.openxmlformats.org/wordprocessingml/2006/main" xmlns:w14="http://schemas.microsoft.com/office/word/2010/wordml" xmlns:w15="http://schemas.microsoft.com/office/word/2012/wordml" xmlns:w16cex="http://schemas.microsoft.com/office/word/2018/wordml/cex" xmlns:w16cid="http://schemas.microsoft.com/office/word/2016/wordml/cid" xmlns:w16="http://schemas.microsoft.com/office/word/2018/wordml" xmlns:w16sdtdh="http://schemas.microsoft.com/office/word/2020/wordml/sdtdatahash" xmlns:w16se="http://schemas.microsoft.com/office/word/2015/wordml/symex" mc:Ignorable="w14 w15 w16se w16cid w16 w16cex w16sdtdh">
   <w:docDefaults>
     <w:rPrDefault>
       <w:rPr>
@@ -9179,7 +9269,7 @@
       </w:pPr>
     </w:pPrDefault>
   </w:docDefaults>
-  <w:latentStyles w:defLockedState="0" w:defUIPriority="99" w:defSemiHidden="0" w:defUnhideWhenUsed="0" w:defQFormat="0" w:count="371">
+  <w:latentStyles w:defLockedState="0" w:defUIPriority="99" w:defSemiHidden="0" w:defUnhideWhenUsed="0" w:defQFormat="0" w:count="376">
     <w:lsdException w:name="Normal" w:uiPriority="0" w:qFormat="1"/>
     <w:lsdException w:name="heading 1" w:uiPriority="9" w:qFormat="1"/>
     <w:lsdException w:name="heading 2" w:semiHidden="1" w:uiPriority="9" w:unhideWhenUsed="1" w:qFormat="1"/>
@@ -9285,7 +9375,6 @@
     <w:lsdException w:name="HTML Sample" w:semiHidden="1" w:unhideWhenUsed="1"/>
     <w:lsdException w:name="HTML Typewriter" w:semiHidden="1" w:unhideWhenUsed="1"/>
     <w:lsdException w:name="HTML Variable" w:semiHidden="1" w:unhideWhenUsed="1"/>
-    <w:lsdException w:name="Normal Table" w:semiHidden="1" w:unhideWhenUsed="1"/>
     <w:lsdException w:name="annotation subject" w:semiHidden="1" w:unhideWhenUsed="1"/>
     <w:lsdException w:name="No List" w:semiHidden="1" w:unhideWhenUsed="1"/>
     <w:lsdException w:name="Outline List 1" w:semiHidden="1" w:unhideWhenUsed="1"/>
@@ -9328,11 +9417,8 @@
     <w:lsdException w:name="Table Contemporary" w:semiHidden="1" w:unhideWhenUsed="1"/>
     <w:lsdException w:name="Table Elegant" w:semiHidden="1" w:unhideWhenUsed="1"/>
     <w:lsdException w:name="Table Professional" w:semiHidden="1" w:unhideWhenUsed="1"/>
-    <w:lsdException w:name="Table Subtle 1" w:semiHidden="1" w:unhideWhenUsed="1"/>
     <w:lsdException w:name="Table Subtle 2" w:semiHidden="1" w:unhideWhenUsed="1"/>
     <w:lsdException w:name="Table Web 1" w:semiHidden="1" w:unhideWhenUsed="1"/>
-    <w:lsdException w:name="Table Web 2" w:semiHidden="1" w:unhideWhenUsed="1"/>
-    <w:lsdException w:name="Table Web 3" w:semiHidden="1" w:unhideWhenUsed="1"/>
     <w:lsdException w:name="Balloon Text" w:semiHidden="1" w:unhideWhenUsed="1"/>
     <w:lsdException w:name="Table Grid" w:uiPriority="39"/>
     <w:lsdException w:name="Table Theme" w:semiHidden="1" w:unhideWhenUsed="1"/>
@@ -9551,6 +9637,11 @@
     <w:lsdException w:name="List Table 5 Dark Accent 6" w:uiPriority="50"/>
     <w:lsdException w:name="List Table 6 Colorful Accent 6" w:uiPriority="51"/>
     <w:lsdException w:name="List Table 7 Colorful Accent 6" w:uiPriority="52"/>
+    <w:lsdException w:name="Mention" w:semiHidden="1" w:unhideWhenUsed="1"/>
+    <w:lsdException w:name="Smart Hyperlink" w:semiHidden="1" w:unhideWhenUsed="1"/>
+    <w:lsdException w:name="Hashtag" w:semiHidden="1" w:unhideWhenUsed="1"/>
+    <w:lsdException w:name="Unresolved Mention" w:semiHidden="1" w:unhideWhenUsed="1"/>
+    <w:lsdException w:name="Smart Link" w:semiHidden="1" w:unhideWhenUsed="1"/>
   </w:latentStyles>
   <w:style w:type="paragraph" w:default="1" w:styleId="Normal">
     <w:name w:val="Normal"/>
@@ -10163,15 +10254,6 @@
 </file>
 
 <file path=customXml/item1.xml><?xml version="1.0" encoding="utf-8"?>
-<?mso-contentType ?>
-<FormTemplates xmlns="http://schemas.microsoft.com/sharepoint/v3/contenttype/forms">
-  <Display>DocumentLibraryForm</Display>
-  <Edit>DocumentLibraryForm</Edit>
-  <New>DocumentLibraryForm</New>
-</FormTemplates>
-</file>
-
-<file path=customXml/item2.xml><?xml version="1.0" encoding="utf-8"?>
 <ct:contentTypeSchema xmlns:ct="http://schemas.microsoft.com/office/2006/metadata/contentType" xmlns:ma="http://schemas.microsoft.com/office/2006/metadata/properties/metaAttributes" ct:_="" ma:_="" ma:contentTypeName="Documento" ma:contentTypeID="0x01010038C3A2175BFF7342AB27A9B6F3287ADF" ma:contentTypeVersion="10" ma:contentTypeDescription="Crie um novo documento." ma:contentTypeScope="" ma:versionID="62129a14119d7869bd363a6188298e02">
   <xsd:schema xmlns:xsd="http://www.w3.org/2001/XMLSchema" xmlns:xs="http://www.w3.org/2001/XMLSchema" xmlns:p="http://schemas.microsoft.com/office/2006/metadata/properties" xmlns:ns2="b6a83fe9-acc4-4bbf-86bc-ebf1485437c8" xmlns:ns3="9236dfc0-1359-4bf3-996b-0799b2444373" targetNamespace="http://schemas.microsoft.com/office/2006/metadata/properties" ma:root="true" ma:fieldsID="5665614a81928de0f66d4e2903ea4f6d" ns2:_="" ns3:_="">
     <xsd:import namespace="b6a83fe9-acc4-4bbf-86bc-ebf1485437c8"/>
@@ -10360,7 +10442,20 @@
 </ct:contentTypeSchema>
 </file>
 
+<file path=customXml/item2.xml><?xml version="1.0" encoding="utf-8"?>
+<?mso-contentType ?>
+<FormTemplates xmlns="http://schemas.microsoft.com/sharepoint/v3/contenttype/forms">
+  <Display>DocumentLibraryForm</Display>
+  <Edit>DocumentLibraryForm</Edit>
+  <New>DocumentLibraryForm</New>
+</FormTemplates>
+</file>
+
 <file path=customXml/item3.xml><?xml version="1.0" encoding="utf-8"?>
+<b:Sources xmlns:b="http://schemas.openxmlformats.org/officeDocument/2006/bibliography" xmlns="http://schemas.openxmlformats.org/officeDocument/2006/bibliography" SelectedStyle="\APASixthEditionOfficeOnline.xsl" StyleName="APA" Version="6"/>
+</file>
+
+<file path=customXml/item4.xml><?xml version="1.0" encoding="utf-8"?>
 <p:properties xmlns:p="http://schemas.microsoft.com/office/2006/metadata/properties" xmlns:xsi="http://www.w3.org/2001/XMLSchema-instance" xmlns:pc="http://schemas.microsoft.com/office/infopath/2007/PartnerControls">
   <documentManagement>
     <lcf76f155ced4ddcb4097134ff3c332f xmlns="b6a83fe9-acc4-4bbf-86bc-ebf1485437c8">
@@ -10371,19 +10466,7 @@
 </p:properties>
 </file>
 
-<file path=customXml/item4.xml><?xml version="1.0" encoding="utf-8"?>
-<b:Sources xmlns:b="http://schemas.openxmlformats.org/officeDocument/2006/bibliography" xmlns="http://schemas.openxmlformats.org/officeDocument/2006/bibliography" SelectedStyle="\APASixthEditionOfficeOnline.xsl" StyleName="APA" Version="6"/>
-</file>
-
 <file path=customXml/itemProps1.xml><?xml version="1.0" encoding="utf-8"?>
-<ds:datastoreItem xmlns:ds="http://schemas.openxmlformats.org/officeDocument/2006/customXml" ds:itemID="{909433DF-88C2-42E3-91CF-BBD56C505E6D}">
-  <ds:schemaRefs>
-    <ds:schemaRef ds:uri="http://schemas.microsoft.com/sharepoint/v3/contenttype/forms"/>
-  </ds:schemaRefs>
-</ds:datastoreItem>
-</file>
-
-<file path=customXml/itemProps2.xml><?xml version="1.0" encoding="utf-8"?>
 <ds:datastoreItem xmlns:ds="http://schemas.openxmlformats.org/officeDocument/2006/customXml" ds:itemID="{74EE045E-BE85-4C75-AB65-CB6FFC71AFF1}">
   <ds:schemaRefs>
     <ds:schemaRef ds:uri="http://schemas.microsoft.com/office/2006/metadata/contentType"/>
@@ -10402,7 +10485,23 @@
 </ds:datastoreItem>
 </file>
 
+<file path=customXml/itemProps2.xml><?xml version="1.0" encoding="utf-8"?>
+<ds:datastoreItem xmlns:ds="http://schemas.openxmlformats.org/officeDocument/2006/customXml" ds:itemID="{909433DF-88C2-42E3-91CF-BBD56C505E6D}">
+  <ds:schemaRefs>
+    <ds:schemaRef ds:uri="http://schemas.microsoft.com/sharepoint/v3/contenttype/forms"/>
+  </ds:schemaRefs>
+</ds:datastoreItem>
+</file>
+
 <file path=customXml/itemProps3.xml><?xml version="1.0" encoding="utf-8"?>
+<ds:datastoreItem xmlns:ds="http://schemas.openxmlformats.org/officeDocument/2006/customXml" ds:itemID="{FF9BFB51-E1B0-4B7B-B2EA-E4A1E6A03BCF}">
+  <ds:schemaRefs>
+    <ds:schemaRef ds:uri="http://schemas.openxmlformats.org/officeDocument/2006/bibliography"/>
+  </ds:schemaRefs>
+</ds:datastoreItem>
+</file>
+
+<file path=customXml/itemProps4.xml><?xml version="1.0" encoding="utf-8"?>
 <ds:datastoreItem xmlns:ds="http://schemas.openxmlformats.org/officeDocument/2006/customXml" ds:itemID="{5DCC6E2F-CFE2-4B79-80E9-7B398077AC7F}">
   <ds:schemaRefs>
     <ds:schemaRef ds:uri="http://schemas.microsoft.com/office/2006/metadata/properties"/>
@@ -10411,12 +10510,4 @@
     <ds:schemaRef ds:uri="9236dfc0-1359-4bf3-996b-0799b2444373"/>
   </ds:schemaRefs>
 </ds:datastoreItem>
-</file>
-
-<file path=customXml/itemProps4.xml><?xml version="1.0" encoding="utf-8"?>
-<ds:datastoreItem xmlns:ds="http://schemas.openxmlformats.org/officeDocument/2006/customXml" ds:itemID="{FF9BFB51-E1B0-4B7B-B2EA-E4A1E6A03BCF}">
-  <ds:schemaRefs>
-    <ds:schemaRef ds:uri="http://schemas.openxmlformats.org/officeDocument/2006/bibliography"/>
-  </ds:schemaRefs>
-</ds:datastoreItem>
 </file>
</xml_diff>

<commit_message>
Adição de página contato
</commit_message>
<xml_diff>
--- a/Documentação/Projeto Interdisciplinar Final.docx
+++ b/Documentação/Projeto Interdisciplinar Final.docx
@@ -2323,7 +2323,33 @@
         <w:rPr>
           <w:rStyle w:val="Forte"/>
         </w:rPr>
-        <w:t>Requisitos não funcionais associados:</w:t>
+        <w:t xml:space="preserve">Requisitos não </w:t>
+      </w:r>
+      <w:proofErr w:type="spellStart"/>
+      <w:r>
+        <w:rPr>
+          <w:rStyle w:val="Forte"/>
+        </w:rPr>
+        <w:t>funci</w:t>
+      </w:r>
+      <w:r>
+        <w:rPr>
+          <w:rStyle w:val="Forte"/>
+        </w:rPr>
+        <w:t>x</w:t>
+      </w:r>
+      <w:r>
+        <w:rPr>
+          <w:rStyle w:val="Forte"/>
+        </w:rPr>
+        <w:t>onais</w:t>
+      </w:r>
+      <w:proofErr w:type="spellEnd"/>
+      <w:r>
+        <w:rPr>
+          <w:rStyle w:val="Forte"/>
+        </w:rPr>
+        <w:t xml:space="preserve"> associados:</w:t>
       </w:r>
       <w:r>
         <w:t xml:space="preserve"> RNF-01</w:t>

</xml_diff>